<commit_message>
Uppdateringar efter senaste VIS_granskning.
</commit_message>
<xml_diff>
--- a/ServiceInteractions/riv/clinicalprocess/healthcond/actoutcome/trunk/docs/AB_clinicalprocess_healthcond_actoutcome.docx
+++ b/ServiceInteractions/riv/clinicalprocess/healthcond/actoutcome/trunk/docs/AB_clinicalprocess_healthcond_actoutcome.docx
@@ -268,7 +268,7 @@
                 <w:color w:val="008000"/>
                 <w:sz w:val="28"/>
               </w:rPr>
-              <w:t>2014-11-04</w:t>
+              <w:t>2014-11-24</w:t>
             </w:r>
             <w:r>
               <w:rPr>
@@ -372,14 +372,22 @@
             <w:rPr>
               <w:rStyle w:val="FrsttsbladUnderrubrikChar"/>
             </w:rPr>
-            <w:t>Innehåll</w:t>
+            <w:t>Inneh</w:t>
+          </w:r>
+          <w:bookmarkStart w:id="2" w:name="_GoBack"/>
+          <w:bookmarkEnd w:id="2"/>
+          <w:r>
+            <w:rPr>
+              <w:rStyle w:val="FrsttsbladUnderrubrikChar"/>
+            </w:rPr>
+            <w:t>åll</w:t>
           </w:r>
         </w:p>
         <w:p>
           <w:pPr>
             <w:pStyle w:val="TOC1"/>
             <w:tabs>
-              <w:tab w:val="left" w:pos="440"/>
+              <w:tab w:val="left" w:pos="407"/>
               <w:tab w:val="right" w:leader="dot" w:pos="8494"/>
             </w:tabs>
             <w:rPr>
@@ -387,9 +395,8 @@
               <w:b w:val="0"/>
               <w:noProof/>
               <w:color w:val="auto"/>
-              <w:sz w:val="22"/>
-              <w:szCs w:val="22"/>
-              <w:lang w:eastAsia="sv-SE"/>
+              <w:sz w:val="24"/>
+              <w:lang w:val="en-US" w:eastAsia="ja-JP"/>
             </w:rPr>
           </w:pPr>
           <w:r>
@@ -422,9 +429,8 @@
               <w:b w:val="0"/>
               <w:noProof/>
               <w:color w:val="auto"/>
-              <w:sz w:val="22"/>
-              <w:szCs w:val="22"/>
-              <w:lang w:eastAsia="sv-SE"/>
+              <w:sz w:val="24"/>
+              <w:lang w:val="en-US" w:eastAsia="ja-JP"/>
             </w:rPr>
             <w:tab/>
           </w:r>
@@ -450,7 +456,7 @@
             <w:rPr>
               <w:noProof/>
             </w:rPr>
-            <w:instrText xml:space="preserve"> PAGEREF _Toc402857143 \h </w:instrText>
+            <w:instrText xml:space="preserve"> PAGEREF _Toc278567641 \h </w:instrText>
           </w:r>
           <w:r>
             <w:rPr>
@@ -480,16 +486,15 @@
           <w:pPr>
             <w:pStyle w:val="TOC2"/>
             <w:tabs>
-              <w:tab w:val="left" w:pos="879"/>
+              <w:tab w:val="left" w:pos="739"/>
               <w:tab w:val="right" w:leader="dot" w:pos="8494"/>
             </w:tabs>
             <w:rPr>
               <w:rFonts w:asciiTheme="minorHAnsi" w:eastAsiaTheme="minorEastAsia" w:hAnsiTheme="minorHAnsi" w:cstheme="minorBidi"/>
               <w:noProof/>
               <w:color w:val="auto"/>
-              <w:sz w:val="22"/>
-              <w:szCs w:val="22"/>
-              <w:lang w:eastAsia="sv-SE"/>
+              <w:sz w:val="24"/>
+              <w:lang w:val="en-US" w:eastAsia="ja-JP"/>
             </w:rPr>
           </w:pPr>
           <w:r>
@@ -503,9 +508,8 @@
               <w:rFonts w:asciiTheme="minorHAnsi" w:eastAsiaTheme="minorEastAsia" w:hAnsiTheme="minorHAnsi" w:cstheme="minorBidi"/>
               <w:noProof/>
               <w:color w:val="auto"/>
-              <w:sz w:val="22"/>
-              <w:szCs w:val="22"/>
-              <w:lang w:eastAsia="sv-SE"/>
+              <w:sz w:val="24"/>
+              <w:lang w:val="en-US" w:eastAsia="ja-JP"/>
             </w:rPr>
             <w:tab/>
           </w:r>
@@ -531,7 +535,7 @@
             <w:rPr>
               <w:noProof/>
             </w:rPr>
-            <w:instrText xml:space="preserve"> PAGEREF _Toc402857144 \h </w:instrText>
+            <w:instrText xml:space="preserve"> PAGEREF _Toc278567642 \h </w:instrText>
           </w:r>
           <w:r>
             <w:rPr>
@@ -561,16 +565,15 @@
           <w:pPr>
             <w:pStyle w:val="TOC2"/>
             <w:tabs>
-              <w:tab w:val="left" w:pos="879"/>
+              <w:tab w:val="left" w:pos="739"/>
               <w:tab w:val="right" w:leader="dot" w:pos="8494"/>
             </w:tabs>
             <w:rPr>
               <w:rFonts w:asciiTheme="minorHAnsi" w:eastAsiaTheme="minorEastAsia" w:hAnsiTheme="minorHAnsi" w:cstheme="minorBidi"/>
               <w:noProof/>
               <w:color w:val="auto"/>
-              <w:sz w:val="22"/>
-              <w:szCs w:val="22"/>
-              <w:lang w:eastAsia="sv-SE"/>
+              <w:sz w:val="24"/>
+              <w:lang w:val="en-US" w:eastAsia="ja-JP"/>
             </w:rPr>
           </w:pPr>
           <w:r>
@@ -584,9 +587,8 @@
               <w:rFonts w:asciiTheme="minorHAnsi" w:eastAsiaTheme="minorEastAsia" w:hAnsiTheme="minorHAnsi" w:cstheme="minorBidi"/>
               <w:noProof/>
               <w:color w:val="auto"/>
-              <w:sz w:val="22"/>
-              <w:szCs w:val="22"/>
-              <w:lang w:eastAsia="sv-SE"/>
+              <w:sz w:val="24"/>
+              <w:lang w:val="en-US" w:eastAsia="ja-JP"/>
             </w:rPr>
             <w:tab/>
           </w:r>
@@ -612,7 +614,7 @@
             <w:rPr>
               <w:noProof/>
             </w:rPr>
-            <w:instrText xml:space="preserve"> PAGEREF _Toc402857145 \h </w:instrText>
+            <w:instrText xml:space="preserve"> PAGEREF _Toc278567643 \h </w:instrText>
           </w:r>
           <w:r>
             <w:rPr>
@@ -642,7 +644,7 @@
           <w:pPr>
             <w:pStyle w:val="TOC1"/>
             <w:tabs>
-              <w:tab w:val="left" w:pos="440"/>
+              <w:tab w:val="left" w:pos="407"/>
               <w:tab w:val="right" w:leader="dot" w:pos="8494"/>
             </w:tabs>
             <w:rPr>
@@ -650,9 +652,8 @@
               <w:b w:val="0"/>
               <w:noProof/>
               <w:color w:val="auto"/>
-              <w:sz w:val="22"/>
-              <w:szCs w:val="22"/>
-              <w:lang w:eastAsia="sv-SE"/>
+              <w:sz w:val="24"/>
+              <w:lang w:val="en-US" w:eastAsia="ja-JP"/>
             </w:rPr>
           </w:pPr>
           <w:r>
@@ -667,9 +668,8 @@
               <w:b w:val="0"/>
               <w:noProof/>
               <w:color w:val="auto"/>
-              <w:sz w:val="22"/>
-              <w:szCs w:val="22"/>
-              <w:lang w:eastAsia="sv-SE"/>
+              <w:sz w:val="24"/>
+              <w:lang w:val="en-US" w:eastAsia="ja-JP"/>
             </w:rPr>
             <w:tab/>
           </w:r>
@@ -695,7 +695,7 @@
             <w:rPr>
               <w:noProof/>
             </w:rPr>
-            <w:instrText xml:space="preserve"> PAGEREF _Toc402857146 \h </w:instrText>
+            <w:instrText xml:space="preserve"> PAGEREF _Toc278567644 \h </w:instrText>
           </w:r>
           <w:r>
             <w:rPr>
@@ -725,16 +725,15 @@
           <w:pPr>
             <w:pStyle w:val="TOC2"/>
             <w:tabs>
-              <w:tab w:val="left" w:pos="879"/>
+              <w:tab w:val="left" w:pos="739"/>
               <w:tab w:val="right" w:leader="dot" w:pos="8494"/>
             </w:tabs>
             <w:rPr>
               <w:rFonts w:asciiTheme="minorHAnsi" w:eastAsiaTheme="minorEastAsia" w:hAnsiTheme="minorHAnsi" w:cstheme="minorBidi"/>
               <w:noProof/>
               <w:color w:val="auto"/>
-              <w:sz w:val="22"/>
-              <w:szCs w:val="22"/>
-              <w:lang w:eastAsia="sv-SE"/>
+              <w:sz w:val="24"/>
+              <w:lang w:val="en-US" w:eastAsia="ja-JP"/>
             </w:rPr>
           </w:pPr>
           <w:r>
@@ -748,9 +747,8 @@
               <w:rFonts w:asciiTheme="minorHAnsi" w:eastAsiaTheme="minorEastAsia" w:hAnsiTheme="minorHAnsi" w:cstheme="minorBidi"/>
               <w:noProof/>
               <w:color w:val="auto"/>
-              <w:sz w:val="22"/>
-              <w:szCs w:val="22"/>
-              <w:lang w:eastAsia="sv-SE"/>
+              <w:sz w:val="24"/>
+              <w:lang w:val="en-US" w:eastAsia="ja-JP"/>
             </w:rPr>
             <w:tab/>
           </w:r>
@@ -776,7 +774,7 @@
             <w:rPr>
               <w:noProof/>
             </w:rPr>
-            <w:instrText xml:space="preserve"> PAGEREF _Toc402857147 \h </w:instrText>
+            <w:instrText xml:space="preserve"> PAGEREF _Toc278567645 \h </w:instrText>
           </w:r>
           <w:r>
             <w:rPr>
@@ -806,16 +804,15 @@
           <w:pPr>
             <w:pStyle w:val="TOC2"/>
             <w:tabs>
-              <w:tab w:val="left" w:pos="879"/>
+              <w:tab w:val="left" w:pos="739"/>
               <w:tab w:val="right" w:leader="dot" w:pos="8494"/>
             </w:tabs>
             <w:rPr>
               <w:rFonts w:asciiTheme="minorHAnsi" w:eastAsiaTheme="minorEastAsia" w:hAnsiTheme="minorHAnsi" w:cstheme="minorBidi"/>
               <w:noProof/>
               <w:color w:val="auto"/>
-              <w:sz w:val="22"/>
-              <w:szCs w:val="22"/>
-              <w:lang w:eastAsia="sv-SE"/>
+              <w:sz w:val="24"/>
+              <w:lang w:val="en-US" w:eastAsia="ja-JP"/>
             </w:rPr>
           </w:pPr>
           <w:r>
@@ -829,9 +826,8 @@
               <w:rFonts w:asciiTheme="minorHAnsi" w:eastAsiaTheme="minorEastAsia" w:hAnsiTheme="minorHAnsi" w:cstheme="minorBidi"/>
               <w:noProof/>
               <w:color w:val="auto"/>
-              <w:sz w:val="22"/>
-              <w:szCs w:val="22"/>
-              <w:lang w:eastAsia="sv-SE"/>
+              <w:sz w:val="24"/>
+              <w:lang w:val="en-US" w:eastAsia="ja-JP"/>
             </w:rPr>
             <w:tab/>
           </w:r>
@@ -839,49 +835,42 @@
             <w:rPr>
               <w:noProof/>
             </w:rPr>
-            <w:t xml:space="preserve">AB: </w:t>
+            <w:t>AB: Informationsspecifikation</w:t>
           </w:r>
           <w:r>
             <w:rPr>
               <w:noProof/>
-              <w:color w:val="00A9A7" w:themeColor="accent1"/>
-            </w:rPr>
-            <w:t>…</w:t>
+            </w:rPr>
+            <w:tab/>
           </w:r>
           <w:r>
             <w:rPr>
               <w:noProof/>
             </w:rPr>
-            <w:tab/>
+            <w:fldChar w:fldCharType="begin"/>
           </w:r>
           <w:r>
             <w:rPr>
               <w:noProof/>
             </w:rPr>
-            <w:fldChar w:fldCharType="begin"/>
+            <w:instrText xml:space="preserve"> PAGEREF _Toc278567646 \h </w:instrText>
           </w:r>
           <w:r>
             <w:rPr>
               <w:noProof/>
             </w:rPr>
-            <w:instrText xml:space="preserve"> PAGEREF _Toc402857148 \h </w:instrText>
           </w:r>
           <w:r>
             <w:rPr>
               <w:noProof/>
             </w:rPr>
+            <w:fldChar w:fldCharType="separate"/>
           </w:r>
           <w:r>
             <w:rPr>
               <w:noProof/>
             </w:rPr>
-            <w:fldChar w:fldCharType="separate"/>
-          </w:r>
-          <w:r>
-            <w:rPr>
-              <w:noProof/>
-            </w:rPr>
-            <w:t>5</w:t>
+            <w:t>4</w:t>
           </w:r>
           <w:r>
             <w:rPr>
@@ -915,7 +904,7 @@
           <w:lang w:eastAsia="sv-SE"/>
         </w:rPr>
       </w:pPr>
-      <w:bookmarkStart w:id="2" w:name="_Toc333492260"/>
+      <w:bookmarkStart w:id="3" w:name="_Toc333492260"/>
       <w:r>
         <w:br w:type="page"/>
       </w:r>
@@ -1363,6 +1352,65 @@
           </w:p>
         </w:tc>
       </w:tr>
+      <w:tr>
+        <w:tc>
+          <w:tcPr>
+            <w:tcW w:w="1098" w:type="dxa"/>
+          </w:tcPr>
+          <w:p>
+            <w:pPr>
+              <w:pStyle w:val="BodyText"/>
+            </w:pPr>
+            <w:r>
+              <w:t>3.0</w:t>
+            </w:r>
+          </w:p>
+        </w:tc>
+        <w:tc>
+          <w:tcPr>
+            <w:tcW w:w="1814" w:type="dxa"/>
+          </w:tcPr>
+          <w:p>
+            <w:pPr>
+              <w:pStyle w:val="BodyText"/>
+            </w:pPr>
+            <w:r>
+              <w:t>2014-11-23</w:t>
+            </w:r>
+          </w:p>
+        </w:tc>
+        <w:tc>
+          <w:tcPr>
+            <w:tcW w:w="3196" w:type="dxa"/>
+          </w:tcPr>
+          <w:p>
+            <w:pPr>
+              <w:pStyle w:val="BodyText"/>
+            </w:pPr>
+            <w:r>
+              <w:t>Lagt till beslutspunkt för informationsspecifikation.</w:t>
+            </w:r>
+          </w:p>
+        </w:tc>
+        <w:tc>
+          <w:tcPr>
+            <w:tcW w:w="2386" w:type="dxa"/>
+          </w:tcPr>
+          <w:p>
+            <w:pPr>
+              <w:rPr>
+                <w:rFonts w:cs="Arial"/>
+              </w:rPr>
+            </w:pPr>
+            <w:r>
+              <w:rPr>
+                <w:rFonts w:cs="Arial"/>
+              </w:rPr>
+              <w:t>Khaled Daham</w:t>
+            </w:r>
+          </w:p>
+        </w:tc>
+      </w:tr>
     </w:tbl>
     <w:p>
       <w:pPr>
@@ -1536,17 +1584,17 @@
       <w:pPr>
         <w:pStyle w:val="Rubrik1Nr"/>
       </w:pPr>
-      <w:bookmarkStart w:id="3" w:name="_Toc230936749"/>
-      <w:bookmarkStart w:id="4" w:name="_Toc402857143"/>
+      <w:bookmarkStart w:id="4" w:name="_Toc230936749"/>
+      <w:bookmarkStart w:id="5" w:name="_Toc278567641"/>
       <w:bookmarkEnd w:id="0"/>
       <w:bookmarkEnd w:id="1"/>
-      <w:bookmarkEnd w:id="2"/>
+      <w:bookmarkEnd w:id="3"/>
       <w:r>
         <w:lastRenderedPageBreak/>
         <w:t>Inledning</w:t>
       </w:r>
-      <w:bookmarkEnd w:id="3"/>
       <w:bookmarkEnd w:id="4"/>
+      <w:bookmarkEnd w:id="5"/>
     </w:p>
     <w:p>
       <w:r>
@@ -1588,17 +1636,17 @@
       <w:pPr>
         <w:pStyle w:val="Rubrik2Nr"/>
       </w:pPr>
-      <w:bookmarkStart w:id="5" w:name="_Toc264866304"/>
-      <w:bookmarkStart w:id="6" w:name="_Toc185913452"/>
-      <w:bookmarkStart w:id="7" w:name="_Toc230936750"/>
-      <w:bookmarkStart w:id="8" w:name="_Toc402857144"/>
+      <w:bookmarkStart w:id="6" w:name="_Toc264866304"/>
+      <w:bookmarkStart w:id="7" w:name="_Toc185913452"/>
+      <w:bookmarkStart w:id="8" w:name="_Toc230936750"/>
+      <w:bookmarkStart w:id="9" w:name="_Toc278567642"/>
       <w:r>
         <w:t>Syfte</w:t>
       </w:r>
-      <w:bookmarkEnd w:id="5"/>
       <w:bookmarkEnd w:id="6"/>
       <w:bookmarkEnd w:id="7"/>
       <w:bookmarkEnd w:id="8"/>
+      <w:bookmarkEnd w:id="9"/>
     </w:p>
     <w:p>
       <w:pPr>
@@ -1679,13 +1727,13 @@
       <w:pPr>
         <w:pStyle w:val="Rubrik2Nr"/>
       </w:pPr>
-      <w:bookmarkStart w:id="9" w:name="_Toc230936751"/>
-      <w:bookmarkStart w:id="10" w:name="_Toc402857145"/>
+      <w:bookmarkStart w:id="10" w:name="_Toc230936751"/>
+      <w:bookmarkStart w:id="11" w:name="_Toc278567643"/>
       <w:r>
         <w:t>Begrepp</w:t>
       </w:r>
-      <w:bookmarkEnd w:id="9"/>
       <w:bookmarkEnd w:id="10"/>
+      <w:bookmarkEnd w:id="11"/>
     </w:p>
     <w:p>
       <w:pPr>
@@ -1859,16 +1907,14 @@
       <w:pPr>
         <w:pStyle w:val="Rubrik1Nr"/>
       </w:pPr>
-      <w:bookmarkStart w:id="11" w:name="_Toc264866307"/>
-      <w:bookmarkStart w:id="12" w:name="_Toc185913455"/>
-      <w:bookmarkStart w:id="13" w:name="_Toc230936752"/>
-      <w:bookmarkStart w:id="14" w:name="_Toc402857146"/>
+      <w:bookmarkStart w:id="12" w:name="_Toc264866307"/>
+      <w:bookmarkStart w:id="13" w:name="_Toc185913455"/>
+      <w:bookmarkStart w:id="14" w:name="_Toc230936752"/>
+      <w:bookmarkStart w:id="15" w:name="_Toc278567644"/>
       <w:r>
         <w:lastRenderedPageBreak/>
         <w:t>Arkitekturella beslut</w:t>
       </w:r>
-      <w:bookmarkStart w:id="15" w:name="_GoBack"/>
-      <w:bookmarkEnd w:id="11"/>
       <w:bookmarkEnd w:id="12"/>
       <w:bookmarkEnd w:id="13"/>
       <w:bookmarkEnd w:id="14"/>
@@ -1880,7 +1926,7 @@
       </w:pPr>
       <w:bookmarkStart w:id="16" w:name="_Toc230936753"/>
       <w:bookmarkStart w:id="17" w:name="_Toc185913456"/>
-      <w:bookmarkStart w:id="18" w:name="_Toc402857147"/>
+      <w:bookmarkStart w:id="18" w:name="_Toc278567645"/>
       <w:r>
         <w:t>AB</w:t>
       </w:r>
@@ -1901,8 +1947,27 @@
     </w:p>
     <w:p>
       <w:pPr>
-        <w:pStyle w:val="BodyText"/>
-      </w:pPr>
+        <w:pStyle w:val="Rubrik2Nr"/>
+      </w:pPr>
+      <w:bookmarkStart w:id="19" w:name="_Toc278567646"/>
+      <w:r>
+        <w:t>AB: Informationsspecifikation</w:t>
+      </w:r>
+      <w:bookmarkEnd w:id="19"/>
+      <w:r>
+        <w:tab/>
+      </w:r>
+    </w:p>
+    <w:p>
+      <w:r>
+        <w:t>Ingen informationsspecifikation finns</w:t>
+      </w:r>
+      <w:r>
+        <w:t>,</w:t>
+      </w:r>
+      <w:r>
+        <w:t xml:space="preserve"> en sådan kommer att tas fram när beställning gjorts.</w:t>
+      </w:r>
     </w:p>
     <w:sectPr>
       <w:headerReference w:type="even" r:id="rId12"/>
@@ -2133,7 +2198,7 @@
               <w:rStyle w:val="PageNumber"/>
               <w:noProof/>
             </w:rPr>
-            <w:t>4</w:t>
+            <w:t>1</w:t>
           </w:r>
           <w:r>
             <w:rPr>
@@ -2451,14 +2516,27 @@
           <w:pPr>
             <w:pStyle w:val="Footer"/>
           </w:pPr>
-          <w:fldSimple w:instr=" SAVEDATE  \* MERGEFORMAT ">
-            <w:r>
-              <w:rPr>
-                <w:noProof/>
-              </w:rPr>
-              <w:t>11/4/14 12:46</w:t>
-            </w:r>
-          </w:fldSimple>
+          <w:r>
+            <w:fldChar w:fldCharType="begin"/>
+          </w:r>
+          <w:r>
+            <w:instrText xml:space="preserve"> SAVEDATE  \* MERGEFORMAT </w:instrText>
+          </w:r>
+          <w:r>
+            <w:fldChar w:fldCharType="separate"/>
+          </w:r>
+          <w:r>
+            <w:rPr>
+              <w:noProof/>
+            </w:rPr>
+            <w:t>24/11/14 21:45</w:t>
+          </w:r>
+          <w:r>
+            <w:rPr>
+              <w:noProof/>
+            </w:rPr>
+            <w:fldChar w:fldCharType="end"/>
+          </w:r>
         </w:p>
       </w:tc>
     </w:tr>
@@ -2495,7 +2573,7 @@
               <w:lang w:val="en-US" w:eastAsia="en-US"/>
             </w:rPr>
             <w:drawing>
-              <wp:inline distT="0" distB="0" distL="0" distR="0" wp14:anchorId="35D72ECB" wp14:editId="1B2AEC4D">
+              <wp:inline distT="0" distB="0" distL="0" distR="0" wp14:anchorId="743D0D06" wp14:editId="6529A393">
                 <wp:extent cx="1087200" cy="867600"/>
                 <wp:effectExtent l="0" t="0" r="0" b="8890"/>
                 <wp:docPr id="23" name="Bild 23"/>
@@ -2661,7 +2739,7 @@
               <w:lang w:val="en-US" w:eastAsia="en-US"/>
             </w:rPr>
             <w:drawing>
-              <wp:inline distT="0" distB="0" distL="0" distR="0" wp14:anchorId="58B8158C" wp14:editId="291F71F4">
+              <wp:inline distT="0" distB="0" distL="0" distR="0" wp14:anchorId="09753D1C" wp14:editId="71B61490">
                 <wp:extent cx="1091565" cy="865505"/>
                 <wp:effectExtent l="0" t="0" r="0" b="0"/>
                 <wp:docPr id="1" name="Bildobjekt 1"/>
@@ -2746,21 +2824,21 @@
         <v:path o:extrusionok="f" gradientshapeok="t" o:connecttype="rect"/>
         <o:lock v:ext="edit" aspectratio="t"/>
       </v:shapetype>
-      <v:shape id="_x0000_i1026" type="#_x0000_t75" style="width:5pt;height:14pt" o:bullet="t">
+      <v:shape id="_x0000_i1044" type="#_x0000_t75" style="width:5.3pt;height:13.65pt" o:bullet="t">
         <v:imagedata r:id="rId1" o:title="Pil-v2-Word"/>
       </v:shape>
     </w:pict>
   </w:numPicBullet>
   <w:numPicBullet w:numPicBulletId="1">
     <w:pict>
-      <v:shape id="_x0000_i1027" type="#_x0000_t75" style="width:5pt;height:12pt" o:bullet="t">
+      <v:shape id="_x0000_i1045" type="#_x0000_t75" style="width:5.3pt;height:12.15pt" o:bullet="t">
         <v:imagedata r:id="rId2" o:title="Pil-v2-Word"/>
       </v:shape>
     </w:pict>
   </w:numPicBullet>
   <w:numPicBullet w:numPicBulletId="2">
     <w:pict>
-      <v:shape id="_x0000_i1028" type="#_x0000_t75" style="width:5pt;height:10pt" o:bullet="t">
+      <v:shape id="_x0000_i1046" type="#_x0000_t75" style="width:5.3pt;height:9.85pt" o:bullet="t">
         <v:imagedata r:id="rId3" o:title="Pil-v2-Word"/>
       </v:shape>
     </w:pict>
@@ -8684,7 +8762,7 @@
 </file>
 
 <file path=customXml/itemProps4.xml><?xml version="1.0" encoding="utf-8"?>
-<ds:datastoreItem xmlns:ds="http://schemas.openxmlformats.org/officeDocument/2006/customXml" ds:itemID="{8E07A532-FCCA-ED48-9067-D017B94D7342}">
+<ds:datastoreItem xmlns:ds="http://schemas.openxmlformats.org/officeDocument/2006/customXml" ds:itemID="{92A8F0B0-C05F-C640-96C3-02D3330934CD}">
   <ds:schemaRefs>
     <ds:schemaRef ds:uri="http://schemas.openxmlformats.org/officeDocument/2006/bibliography"/>
   </ds:schemaRefs>

</xml_diff>